<commit_message>
Updating P.I's report and Documentations
</commit_message>
<xml_diff>
--- a/Documentation/PI/PI-RelatórioFinal.docx
+++ b/Documentation/PI/PI-RelatórioFinal.docx
@@ -251,7 +251,19 @@
         <w:rPr>
           <w:rFonts w:ascii="Arial" w:hAnsi="Arial" w:cs="Arial"/>
         </w:rPr>
-        <w:t>Pretendemos com esse projeto, colocar em prática tudo que aprendemos no 1º semestre do curso de A</w:t>
+        <w:t>Pretendemos com esse projeto, colocar em p</w:t>
+      </w:r>
+      <w:r>
+        <w:rPr>
+          <w:rFonts w:ascii="Arial" w:hAnsi="Arial" w:cs="Arial"/>
+        </w:rPr>
+        <w:t>rática tudo que aprendemos no primeiro</w:t>
+      </w:r>
+      <w:r>
+        <w:rPr>
+          <w:rFonts w:ascii="Arial" w:hAnsi="Arial" w:cs="Arial"/>
+        </w:rPr>
+        <w:t xml:space="preserve"> semestre do curso de A</w:t>
       </w:r>
       <w:r>
         <w:rPr>
@@ -281,13 +293,37 @@
         <w:rPr>
           <w:rFonts w:ascii="Arial" w:hAnsi="Arial" w:cs="Arial"/>
         </w:rPr>
-        <w:t>istemas,</w:t>
-      </w:r>
-      <w:r>
-        <w:rPr>
-          <w:rFonts w:ascii="Arial" w:hAnsi="Arial" w:cs="Arial"/>
-        </w:rPr>
-        <w:t xml:space="preserve"> Desenvolver um projeto completo em linguagem de programação PHP (acrônimo recursivo para </w:t>
+        <w:t>istemas</w:t>
+      </w:r>
+      <w:r>
+        <w:rPr>
+          <w:rFonts w:ascii="Arial" w:hAnsi="Arial" w:cs="Arial"/>
+        </w:rPr>
+        <w:t xml:space="preserve"> no ano de 2017</w:t>
+      </w:r>
+      <w:r>
+        <w:rPr>
+          <w:rFonts w:ascii="Arial" w:hAnsi="Arial" w:cs="Arial"/>
+        </w:rPr>
+        <w:t>. D</w:t>
+      </w:r>
+      <w:r>
+        <w:rPr>
+          <w:rFonts w:ascii="Arial" w:hAnsi="Arial" w:cs="Arial"/>
+        </w:rPr>
+        <w:t xml:space="preserve">esenvolver um </w:t>
+      </w:r>
+      <w:r>
+        <w:rPr>
+          <w:rFonts w:ascii="Arial" w:hAnsi="Arial" w:cs="Arial"/>
+        </w:rPr>
+        <w:t>sistema web</w:t>
+      </w:r>
+      <w:r>
+        <w:rPr>
+          <w:rFonts w:ascii="Arial" w:hAnsi="Arial" w:cs="Arial"/>
+        </w:rPr>
+        <w:t xml:space="preserve"> completo em linguagem de programação PHP (acrônimo recursivo para </w:t>
       </w:r>
       <w:proofErr w:type="spellStart"/>
       <w:r>
@@ -315,7 +351,13 @@
         <w:rPr>
           <w:rFonts w:ascii="Arial" w:hAnsi="Arial" w:cs="Arial"/>
         </w:rPr>
-        <w:t>), banco de dados MySQL, MVC (</w:t>
+        <w:t xml:space="preserve">), banco de dados MySQL, </w:t>
+      </w:r>
+      <w:r>
+        <w:rPr>
+          <w:rFonts w:ascii="Arial" w:hAnsi="Arial" w:cs="Arial"/>
+        </w:rPr>
+        <w:t>no padrão MVC (</w:t>
       </w:r>
       <w:proofErr w:type="spellStart"/>
       <w:r>
@@ -343,13 +385,49 @@
         <w:rPr>
           <w:rFonts w:ascii="Arial" w:hAnsi="Arial" w:cs="Arial"/>
         </w:rPr>
-        <w:t>)</w:t>
-      </w:r>
-      <w:r>
-        <w:rPr>
-          <w:rFonts w:ascii="Arial" w:hAnsi="Arial" w:cs="Arial"/>
-        </w:rPr>
-        <w:t xml:space="preserve"> e Docker.</w:t>
+        <w:t xml:space="preserve">), utilizando GitHub </w:t>
+      </w:r>
+      <w:r>
+        <w:rPr>
+          <w:rFonts w:ascii="Arial" w:hAnsi="Arial" w:cs="Arial"/>
+        </w:rPr>
+        <w:t xml:space="preserve">para versionamento de código, </w:t>
+      </w:r>
+      <w:r>
+        <w:rPr>
+          <w:rFonts w:ascii="Arial" w:hAnsi="Arial" w:cs="Arial"/>
+        </w:rPr>
+        <w:t xml:space="preserve">Docker </w:t>
+      </w:r>
+      <w:r>
+        <w:rPr>
+          <w:rFonts w:ascii="Arial" w:hAnsi="Arial" w:cs="Arial"/>
+        </w:rPr>
+        <w:t>utilizando o conceito</w:t>
+      </w:r>
+      <w:r>
+        <w:rPr>
+          <w:rFonts w:ascii="Arial" w:hAnsi="Arial" w:cs="Arial"/>
+        </w:rPr>
+        <w:t xml:space="preserve"> </w:t>
+      </w:r>
+      <w:r>
+        <w:rPr>
+          <w:rFonts w:ascii="Arial" w:hAnsi="Arial" w:cs="Arial"/>
+        </w:rPr>
+        <w:t>de</w:t>
+      </w:r>
+      <w:r>
+        <w:rPr>
+          <w:rFonts w:ascii="Arial" w:hAnsi="Arial" w:cs="Arial"/>
+        </w:rPr>
+        <w:t xml:space="preserve"> container</w:t>
+      </w:r>
+      <w:r>
+        <w:rPr>
+          <w:rFonts w:ascii="Arial" w:hAnsi="Arial" w:cs="Arial"/>
+        </w:rPr>
+        <w:t xml:space="preserve"> e posteriormente colocar o sistema no ar.</w:t>
       </w:r>
     </w:p>
     <w:p>
@@ -442,7 +520,20 @@
         <w:rPr>
           <w:rFonts w:ascii="Arial" w:hAnsi="Arial" w:cs="Arial"/>
         </w:rPr>
-        <w:t xml:space="preserve"> Apresentar os nomes e funções das pessoas que contribuíram no desenvolvimento e participação do projeto.</w:t>
+        <w:t xml:space="preserve"> Apresentar os nomes e funções das pessoas que contribuíram no desenvolvimento e </w:t>
+      </w:r>
+      <w:r>
+        <w:rPr>
+          <w:rFonts w:ascii="Arial" w:hAnsi="Arial" w:cs="Arial"/>
+          <w:u w:val="single"/>
+        </w:rPr>
+        <w:t>participação</w:t>
+      </w:r>
+      <w:r>
+        <w:rPr>
+          <w:rFonts w:ascii="Arial" w:hAnsi="Arial" w:cs="Arial"/>
+        </w:rPr>
+        <w:t xml:space="preserve"> do projeto.</w:t>
       </w:r>
     </w:p>
     <w:p>
@@ -458,6 +549,14 @@
         </w:rPr>
         <w:t>Wendreo</w:t>
       </w:r>
+      <w:r>
+        <w:rPr>
+          <w:rFonts w:ascii="Arial" w:hAnsi="Arial" w:cs="Arial"/>
+        </w:rPr>
+        <w:t xml:space="preserve"> e Douglas</w:t>
+      </w:r>
+      <w:bookmarkStart w:id="0" w:name="_GoBack"/>
+      <w:bookmarkEnd w:id="0"/>
     </w:p>
     <w:tbl>
       <w:tblPr>
@@ -726,6 +825,7 @@
           <w:rFonts w:ascii="Arial" w:hAnsi="Arial" w:cs="Arial"/>
           <w:b/>
         </w:rPr>
+        <w:lastRenderedPageBreak/>
         <w:t xml:space="preserve">V </w:t>
       </w:r>
       <w:r>
@@ -754,7 +854,6 @@
         <w:rPr>
           <w:rFonts w:ascii="Arial" w:hAnsi="Arial" w:cs="Arial"/>
         </w:rPr>
-        <w:lastRenderedPageBreak/>
         <w:t>Descrever q</w:t>
       </w:r>
       <w:r>
@@ -844,7 +943,7 @@
           <wp:inline distT="0" distB="0" distL="0" distR="0">
             <wp:extent cx="5400040" cy="3942715"/>
             <wp:effectExtent l="0" t="0" r="0" b="635"/>
-            <wp:docPr id="3" name="Imagem 3"/>
+            <wp:docPr id="8" name="Imagem 8"/>
             <wp:cNvGraphicFramePr>
               <a:graphicFrameLocks xmlns:a="http://schemas.openxmlformats.org/drawingml/2006/main" noChangeAspect="1"/>
             </wp:cNvGraphicFramePr>
@@ -852,7 +951,7 @@
               <a:graphicData uri="http://schemas.openxmlformats.org/drawingml/2006/picture">
                 <pic:pic xmlns:pic="http://schemas.openxmlformats.org/drawingml/2006/picture">
                   <pic:nvPicPr>
-                    <pic:cNvPr id="3" name="UseCase Diagram0.png"/>
+                    <pic:cNvPr id="8" name="UseCase Diagram0.jpg"/>
                     <pic:cNvPicPr/>
                   </pic:nvPicPr>
                   <pic:blipFill>
@@ -893,15 +992,7 @@
         <w:rPr>
           <w:rFonts w:ascii="Arial" w:hAnsi="Arial" w:cs="Arial"/>
         </w:rPr>
-        <w:t xml:space="preserve">Diagrama de </w:t>
-      </w:r>
-      <w:bookmarkStart w:id="0" w:name="_GoBack"/>
-      <w:bookmarkEnd w:id="0"/>
-      <w:r>
-        <w:rPr>
-          <w:rFonts w:ascii="Arial" w:hAnsi="Arial" w:cs="Arial"/>
-        </w:rPr>
-        <w:t>Classes de Domínio:</w:t>
+        <w:t>Diagrama de Classes de Domínio:</w:t>
       </w:r>
     </w:p>
     <w:p>
@@ -919,9 +1010,9 @@
         <w:lastRenderedPageBreak/>
         <w:drawing>
           <wp:inline distT="0" distB="0" distL="0" distR="0">
-            <wp:extent cx="5400040" cy="3568065"/>
-            <wp:effectExtent l="0" t="0" r="0" b="0"/>
-            <wp:docPr id="5" name="Imagem 5"/>
+            <wp:extent cx="5400040" cy="4704080"/>
+            <wp:effectExtent l="0" t="0" r="0" b="1270"/>
+            <wp:docPr id="6" name="Imagem 6"/>
             <wp:cNvGraphicFramePr>
               <a:graphicFrameLocks xmlns:a="http://schemas.openxmlformats.org/drawingml/2006/main" noChangeAspect="1"/>
             </wp:cNvGraphicFramePr>
@@ -929,7 +1020,7 @@
               <a:graphicData uri="http://schemas.openxmlformats.org/drawingml/2006/picture">
                 <pic:pic xmlns:pic="http://schemas.openxmlformats.org/drawingml/2006/picture">
                   <pic:nvPicPr>
-                    <pic:cNvPr id="5" name="Classes de Dominio MYInner - Wendreo, Pedro, Douglas e Marcus.jpg"/>
+                    <pic:cNvPr id="6" name="Classes de dominio.jpg"/>
                     <pic:cNvPicPr/>
                   </pic:nvPicPr>
                   <pic:blipFill>
@@ -947,7 +1038,7 @@
                   <pic:spPr>
                     <a:xfrm>
                       <a:off x="0" y="0"/>
-                      <a:ext cx="5400040" cy="3568065"/>
+                      <a:ext cx="5400040" cy="4704080"/>
                     </a:xfrm>
                     <a:prstGeom prst="rect">
                       <a:avLst/>
@@ -970,7 +1061,19 @@
         <w:rPr>
           <w:rFonts w:ascii="Arial" w:hAnsi="Arial" w:cs="Arial"/>
         </w:rPr>
-        <w:t>Fluxograma:</w:t>
+        <w:t>Fluxograma</w:t>
+      </w:r>
+      <w:r>
+        <w:rPr>
+          <w:rFonts w:ascii="Arial" w:hAnsi="Arial" w:cs="Arial"/>
+        </w:rPr>
+        <w:t xml:space="preserve"> Workflow</w:t>
+      </w:r>
+      <w:r>
+        <w:rPr>
+          <w:rFonts w:ascii="Arial" w:hAnsi="Arial" w:cs="Arial"/>
+        </w:rPr>
+        <w:t>:</w:t>
       </w:r>
     </w:p>
     <w:p>
@@ -1075,7 +1178,6 @@
           <w:noProof/>
           <w:lang w:eastAsia="pt-BR"/>
         </w:rPr>
-        <w:lastRenderedPageBreak/>
         <w:drawing>
           <wp:inline distT="0" distB="0" distL="0" distR="0">
             <wp:extent cx="5400040" cy="4149090"/>

</xml_diff>